<commit_message>
feat(main): add files lab-2 and lab-3
</commit_message>
<xml_diff>
--- a/labs/lab02/report/report.docx
+++ b/labs/lab02/report/report.docx
@@ -188,7 +188,7 @@
       </w:r>
     </w:p>
     <w:bookmarkEnd w:id="21"/>
-    <w:bookmarkStart w:id="22" w:name="теоретическое-введение"/>
+    <w:bookmarkStart w:id="23" w:name="теоретическое-введение"/>
     <w:p>
       <w:pPr>
         <w:pStyle w:val="Heading1"/>
@@ -219,7 +219,16 @@
         <w:pStyle w:val="BodyText"/>
       </w:pPr>
       <w:r>
-        <w:t xml:space="preserve">Приведем таблицу снаиболее часто используемыми командами git в таблице №1.</w:t>
+        <w:t xml:space="preserve">Приведем таблицу с наиболее часто используемыми командами git (табл. 1)</w:t>
+      </w:r>
+    </w:p>
+    <w:bookmarkStart w:id="22" w:name="tbl:std-dir"/>
+    <w:p>
+      <w:pPr>
+        <w:pStyle w:val="TableCaption"/>
+      </w:pPr>
+      <w:r>
+        <w:t xml:space="preserve">Таблица 1: Наиболее часто используемые команды git</w:t>
       </w:r>
     </w:p>
     <w:tbl>
@@ -228,6 +237,7 @@
         <w:tblW w:type="pct" w:w="5000"/>
         <w:tblLayout w:type="fixed"/>
         <w:tblLook w:firstRow="1" w:lastRow="0" w:firstColumn="0" w:lastColumn="0" w:noHBand="0" w:noVBand="0" w:val="0020"/>
+        <w:tblCaption w:val="Таблица 1: Наиболее часто используемые команды git"/>
       </w:tblPr>
       <w:tblGrid>
         <w:gridCol w:w="803"/>
@@ -694,7 +704,8 @@
       </w:tr>
     </w:tbl>
     <w:bookmarkEnd w:id="22"/>
-    <w:bookmarkStart w:id="94" w:name="выполнение-лабораторной-работы"/>
+    <w:bookmarkEnd w:id="23"/>
+    <w:bookmarkStart w:id="95" w:name="выполнение-лабораторной-работы"/>
     <w:p>
       <w:pPr>
         <w:pStyle w:val="Heading1"/>
@@ -712,7 +723,7 @@
         <w:t xml:space="preserve">Выполнение лабораторной работы</w:t>
       </w:r>
     </w:p>
-    <w:bookmarkStart w:id="31" w:name="настройка-github"/>
+    <w:bookmarkStart w:id="32" w:name="настройка-github"/>
     <w:p>
       <w:pPr>
         <w:pStyle w:val="Heading2"/>
@@ -738,7 +749,7 @@
         <w:t xml:space="preserve">Сначала мы создаем учетную запись на сайте github и заполняем основные данные. Поскольку сайт не позволял регистрировать учетную запись с использованием корпоративной почты (рис. 1), я зашла на сайт используя свою уже существующую учетную запись на github, созданную ранее на личную почту (рис. 2).</w:t>
       </w:r>
     </w:p>
-    <w:bookmarkStart w:id="26" w:name="fig:001"/>
+    <w:bookmarkStart w:id="27" w:name="fig:001"/>
     <w:p>
       <w:pPr>
         <w:pStyle w:val="CaptionedFigure"/>
@@ -748,18 +759,18 @@
           <wp:inline>
             <wp:extent cx="3733800" cy="1762656"/>
             <wp:effectExtent b="0" l="0" r="0" t="0"/>
-            <wp:docPr descr="Рис. 1: Проблемы с регистрацией на сайте" title="" id="24" name="Picture"/>
+            <wp:docPr descr="Рис. 1: Проблемы с регистрацией на сайте" title="" id="25" name="Picture"/>
             <a:graphic>
               <a:graphicData uri="http://schemas.openxmlformats.org/drawingml/2006/picture">
                 <pic:pic>
                   <pic:nvPicPr>
-                    <pic:cNvPr descr="image/img1.png" id="25" name="Picture"/>
+                    <pic:cNvPr descr="image/img1.png" id="26" name="Picture"/>
                     <pic:cNvPicPr>
                       <a:picLocks noChangeArrowheads="1" noChangeAspect="1"/>
                     </pic:cNvPicPr>
                   </pic:nvPicPr>
                   <pic:blipFill>
-                    <a:blip r:embed="rId23"/>
+                    <a:blip r:embed="rId24"/>
                     <a:stretch>
                       <a:fillRect/>
                     </a:stretch>
@@ -794,8 +805,8 @@
         <w:t xml:space="preserve">Рис. 1: Проблемы с регистрацией на сайте</w:t>
       </w:r>
     </w:p>
-    <w:bookmarkEnd w:id="26"/>
-    <w:bookmarkStart w:id="30" w:name="fig:002"/>
+    <w:bookmarkEnd w:id="27"/>
+    <w:bookmarkStart w:id="31" w:name="fig:002"/>
     <w:p>
       <w:pPr>
         <w:pStyle w:val="CaptionedFigure"/>
@@ -805,18 +816,18 @@
           <wp:inline>
             <wp:extent cx="3733800" cy="4970547"/>
             <wp:effectExtent b="0" l="0" r="0" t="0"/>
-            <wp:docPr descr="Рис. 2: Созданная ранее учётная запись" title="" id="28" name="Picture"/>
+            <wp:docPr descr="Рис. 2: Созданная ранее учётная запись" title="" id="29" name="Picture"/>
             <a:graphic>
               <a:graphicData uri="http://schemas.openxmlformats.org/drawingml/2006/picture">
                 <pic:pic>
                   <pic:nvPicPr>
-                    <pic:cNvPr descr="image/img2.png" id="29" name="Picture"/>
+                    <pic:cNvPr descr="image/img2.png" id="30" name="Picture"/>
                     <pic:cNvPicPr>
                       <a:picLocks noChangeArrowheads="1" noChangeAspect="1"/>
                     </pic:cNvPicPr>
                   </pic:nvPicPr>
                   <pic:blipFill>
-                    <a:blip r:embed="rId27"/>
+                    <a:blip r:embed="rId28"/>
                     <a:stretch>
                       <a:fillRect/>
                     </a:stretch>
@@ -851,9 +862,9 @@
         <w:t xml:space="preserve">Рис. 2: Созданная ранее учётная запись</w:t>
       </w:r>
     </w:p>
-    <w:bookmarkEnd w:id="30"/>
     <w:bookmarkEnd w:id="31"/>
-    <w:bookmarkStart w:id="36" w:name="базовая-настройка-git"/>
+    <w:bookmarkEnd w:id="32"/>
+    <w:bookmarkStart w:id="37" w:name="базовая-настройка-git"/>
     <w:p>
       <w:pPr>
         <w:pStyle w:val="Heading2"/>
@@ -885,7 +896,7 @@
         <w:t xml:space="preserve">Далее задаю имя начальной ветки «master», а также параметры «autocrlf» (параметр необходим для настройки конвертации crlf в lf) и «safecrlf» (параметр необходим для проверки преобразования на обратимость).</w:t>
       </w:r>
     </w:p>
-    <w:bookmarkStart w:id="35" w:name="fig:003"/>
+    <w:bookmarkStart w:id="36" w:name="fig:003"/>
     <w:p>
       <w:pPr>
         <w:pStyle w:val="CaptionedFigure"/>
@@ -895,18 +906,18 @@
           <wp:inline>
             <wp:extent cx="3733800" cy="879164"/>
             <wp:effectExtent b="0" l="0" r="0" t="0"/>
-            <wp:docPr descr="Рис. 3: Выполнение команд для базовой настройки git" title="" id="33" name="Picture"/>
+            <wp:docPr descr="Рис. 3: Выполнение команд для базовой настройки git" title="" id="34" name="Picture"/>
             <a:graphic>
               <a:graphicData uri="http://schemas.openxmlformats.org/drawingml/2006/picture">
                 <pic:pic>
                   <pic:nvPicPr>
-                    <pic:cNvPr descr="image/img3.png" id="34" name="Picture"/>
+                    <pic:cNvPr descr="image/img3.png" id="35" name="Picture"/>
                     <pic:cNvPicPr>
                       <a:picLocks noChangeArrowheads="1" noChangeAspect="1"/>
                     </pic:cNvPicPr>
                   </pic:nvPicPr>
                   <pic:blipFill>
-                    <a:blip r:embed="rId32"/>
+                    <a:blip r:embed="rId33"/>
                     <a:stretch>
                       <a:fillRect/>
                     </a:stretch>
@@ -941,9 +952,9 @@
         <w:t xml:space="preserve">Рис. 3: Выполнение команд для базовой настройки git</w:t>
       </w:r>
     </w:p>
-    <w:bookmarkEnd w:id="35"/>
     <w:bookmarkEnd w:id="36"/>
-    <w:bookmarkStart w:id="49" w:name="создание-ssh-ключа"/>
+    <w:bookmarkEnd w:id="37"/>
+    <w:bookmarkStart w:id="50" w:name="создание-ssh-ключа"/>
     <w:p>
       <w:pPr>
         <w:pStyle w:val="Heading2"/>
@@ -969,7 +980,7 @@
         <w:t xml:space="preserve">Для последующей идентификации пользователя на сервере репозиториев необходимо сгенерировать приватный и открытый ключи. Ввожу команду «sshkeygen -C» указывая как аргументы свои данные: имя, фамилию и почту (рис. 4). Ключи сохраняются в каталоге ~/.ssh/.</w:t>
       </w:r>
     </w:p>
-    <w:bookmarkStart w:id="40" w:name="fig:004"/>
+    <w:bookmarkStart w:id="41" w:name="fig:004"/>
     <w:p>
       <w:pPr>
         <w:pStyle w:val="CaptionedFigure"/>
@@ -979,18 +990,18 @@
           <wp:inline>
             <wp:extent cx="3733800" cy="3262832"/>
             <wp:effectExtent b="0" l="0" r="0" t="0"/>
-            <wp:docPr descr="Рис. 4: Создание SSH-ключей" title="" id="38" name="Picture"/>
+            <wp:docPr descr="Рис. 4: Создание SSH-ключей" title="" id="39" name="Picture"/>
             <a:graphic>
               <a:graphicData uri="http://schemas.openxmlformats.org/drawingml/2006/picture">
                 <pic:pic>
                   <pic:nvPicPr>
-                    <pic:cNvPr descr="image/img4.png" id="39" name="Picture"/>
+                    <pic:cNvPr descr="image/img4.png" id="40" name="Picture"/>
                     <pic:cNvPicPr>
                       <a:picLocks noChangeArrowheads="1" noChangeAspect="1"/>
                     </pic:cNvPicPr>
                   </pic:nvPicPr>
                   <pic:blipFill>
-                    <a:blip r:embed="rId37"/>
+                    <a:blip r:embed="rId38"/>
                     <a:stretch>
                       <a:fillRect/>
                     </a:stretch>
@@ -1025,7 +1036,7 @@
         <w:t xml:space="preserve">Рис. 4: Создание SSH-ключей</w:t>
       </w:r>
     </w:p>
-    <w:bookmarkEnd w:id="40"/>
+    <w:bookmarkEnd w:id="41"/>
     <w:p>
       <w:pPr>
         <w:pStyle w:val="BodyText"/>
@@ -1034,7 +1045,7 @@
         <w:t xml:space="preserve">Копируем ключ в буфер обмена при помощи команды «cat ~/.ssh/id_rsa.pub | xclip -sel clip» (рис. 5).</w:t>
       </w:r>
     </w:p>
-    <w:bookmarkStart w:id="44" w:name="fig:005"/>
+    <w:bookmarkStart w:id="45" w:name="fig:005"/>
     <w:p>
       <w:pPr>
         <w:pStyle w:val="CaptionedFigure"/>
@@ -1044,18 +1055,18 @@
           <wp:inline>
             <wp:extent cx="3733800" cy="492569"/>
             <wp:effectExtent b="0" l="0" r="0" t="0"/>
-            <wp:docPr descr="Рис. 5: Копирование открытого ключа из файла" title="" id="42" name="Picture"/>
+            <wp:docPr descr="Рис. 5: Копирование открытого ключа из файла" title="" id="43" name="Picture"/>
             <a:graphic>
               <a:graphicData uri="http://schemas.openxmlformats.org/drawingml/2006/picture">
                 <pic:pic>
                   <pic:nvPicPr>
-                    <pic:cNvPr descr="image/img5.png" id="43" name="Picture"/>
+                    <pic:cNvPr descr="image/img5.png" id="44" name="Picture"/>
                     <pic:cNvPicPr>
                       <a:picLocks noChangeArrowheads="1" noChangeAspect="1"/>
                     </pic:cNvPicPr>
                   </pic:nvPicPr>
                   <pic:blipFill>
-                    <a:blip r:embed="rId41"/>
+                    <a:blip r:embed="rId42"/>
                     <a:stretch>
                       <a:fillRect/>
                     </a:stretch>
@@ -1090,7 +1101,7 @@
         <w:t xml:space="preserve">Рис. 5: Копирование открытого ключа из файла</w:t>
       </w:r>
     </w:p>
-    <w:bookmarkEnd w:id="44"/>
+    <w:bookmarkEnd w:id="45"/>
     <w:p>
       <w:pPr>
         <w:pStyle w:val="BodyText"/>
@@ -1099,7 +1110,7 @@
         <w:t xml:space="preserve">Вставляю скопированный ключ в поле на сайте, чтобы добавить его (рис. 6).</w:t>
       </w:r>
     </w:p>
-    <w:bookmarkStart w:id="48" w:name="fig:006"/>
+    <w:bookmarkStart w:id="49" w:name="fig:006"/>
     <w:p>
       <w:pPr>
         <w:pStyle w:val="CaptionedFigure"/>
@@ -1109,18 +1120,18 @@
           <wp:inline>
             <wp:extent cx="3733800" cy="1901795"/>
             <wp:effectExtent b="0" l="0" r="0" t="0"/>
-            <wp:docPr descr="Рис. 6: Добавление ключа через сайт" title="" id="46" name="Picture"/>
+            <wp:docPr descr="Рис. 6: Добавление ключа через сайт" title="" id="47" name="Picture"/>
             <a:graphic>
               <a:graphicData uri="http://schemas.openxmlformats.org/drawingml/2006/picture">
                 <pic:pic>
                   <pic:nvPicPr>
-                    <pic:cNvPr descr="image/img6.png" id="47" name="Picture"/>
+                    <pic:cNvPr descr="image/img6.png" id="48" name="Picture"/>
                     <pic:cNvPicPr>
                       <a:picLocks noChangeArrowheads="1" noChangeAspect="1"/>
                     </pic:cNvPicPr>
                   </pic:nvPicPr>
                   <pic:blipFill>
-                    <a:blip r:embed="rId45"/>
+                    <a:blip r:embed="rId46"/>
                     <a:stretch>
                       <a:fillRect/>
                     </a:stretch>
@@ -1155,9 +1166,9 @@
         <w:t xml:space="preserve">Рис. 6: Добавление ключа через сайт</w:t>
       </w:r>
     </w:p>
-    <w:bookmarkEnd w:id="48"/>
     <w:bookmarkEnd w:id="49"/>
-    <w:bookmarkStart w:id="54" w:name="X4449f07c87c6f9841050c35966669573c14a93f"/>
+    <w:bookmarkEnd w:id="50"/>
+    <w:bookmarkStart w:id="55" w:name="X4449f07c87c6f9841050c35966669573c14a93f"/>
     <w:p>
       <w:pPr>
         <w:pStyle w:val="Heading2"/>
@@ -1183,7 +1194,7 @@
         <w:t xml:space="preserve">При выполнении лабораторных работ следует придерживаться структуры рабочего пространства, поэтому при помощи команды mkdir с аргументом -p создаю нужную вложенную последовательность каталогов (рис. 7).</w:t>
       </w:r>
     </w:p>
-    <w:bookmarkStart w:id="53" w:name="fig:007"/>
+    <w:bookmarkStart w:id="54" w:name="fig:007"/>
     <w:p>
       <w:pPr>
         <w:pStyle w:val="CaptionedFigure"/>
@@ -1193,18 +1204,18 @@
           <wp:inline>
             <wp:extent cx="3733800" cy="178204"/>
             <wp:effectExtent b="0" l="0" r="0" t="0"/>
-            <wp:docPr descr="Рис. 7: Создание вложенных каталогов согласно структуре пространства" title="" id="51" name="Picture"/>
+            <wp:docPr descr="Рис. 7: Создание вложенных каталогов согласно структуре пространства" title="" id="52" name="Picture"/>
             <a:graphic>
               <a:graphicData uri="http://schemas.openxmlformats.org/drawingml/2006/picture">
                 <pic:pic>
                   <pic:nvPicPr>
-                    <pic:cNvPr descr="image/img7.png" id="52" name="Picture"/>
+                    <pic:cNvPr descr="image/img7.png" id="53" name="Picture"/>
                     <pic:cNvPicPr>
                       <a:picLocks noChangeArrowheads="1" noChangeAspect="1"/>
                     </pic:cNvPicPr>
                   </pic:nvPicPr>
                   <pic:blipFill>
-                    <a:blip r:embed="rId50"/>
+                    <a:blip r:embed="rId51"/>
                     <a:stretch>
                       <a:fillRect/>
                     </a:stretch>
@@ -1239,9 +1250,9 @@
         <w:t xml:space="preserve">Рис. 7: Создание вложенных каталогов согласно структуре пространства</w:t>
       </w:r>
     </w:p>
-    <w:bookmarkEnd w:id="53"/>
     <w:bookmarkEnd w:id="54"/>
-    <w:bookmarkStart w:id="67" w:name="X358c05152c0b5375b00f51c960276c4e3312eeb"/>
+    <w:bookmarkEnd w:id="55"/>
+    <w:bookmarkStart w:id="68" w:name="X358c05152c0b5375b00f51c960276c4e3312eeb"/>
     <w:p>
       <w:pPr>
         <w:pStyle w:val="Heading2"/>
@@ -1267,7 +1278,7 @@
         <w:t xml:space="preserve">Репозиторий на основе шаблона можно создать через web-интерфейс github. Для этого перехожу на станицу репозитория с шаблоном курса по ссылке, указанной в лабораторной работе. Далее использую кнопку «Use this template» (рис. 8).</w:t>
       </w:r>
     </w:p>
-    <w:bookmarkStart w:id="58" w:name="fig:008"/>
+    <w:bookmarkStart w:id="59" w:name="fig:008"/>
     <w:p>
       <w:pPr>
         <w:pStyle w:val="CaptionedFigure"/>
@@ -1277,18 +1288,18 @@
           <wp:inline>
             <wp:extent cx="3733800" cy="1033605"/>
             <wp:effectExtent b="0" l="0" r="0" t="0"/>
-            <wp:docPr descr="Рис. 8: Использование шаблона" title="" id="56" name="Picture"/>
+            <wp:docPr descr="Рис. 8: Использование шаблона" title="" id="57" name="Picture"/>
             <a:graphic>
               <a:graphicData uri="http://schemas.openxmlformats.org/drawingml/2006/picture">
                 <pic:pic>
                   <pic:nvPicPr>
-                    <pic:cNvPr descr="image/img8.png" id="57" name="Picture"/>
+                    <pic:cNvPr descr="image/img8.png" id="58" name="Picture"/>
                     <pic:cNvPicPr>
                       <a:picLocks noChangeArrowheads="1" noChangeAspect="1"/>
                     </pic:cNvPicPr>
                   </pic:nvPicPr>
                   <pic:blipFill>
-                    <a:blip r:embed="rId55"/>
+                    <a:blip r:embed="rId56"/>
                     <a:stretch>
                       <a:fillRect/>
                     </a:stretch>
@@ -1323,7 +1334,7 @@
         <w:t xml:space="preserve">Рис. 8: Использование шаблона</w:t>
       </w:r>
     </w:p>
-    <w:bookmarkEnd w:id="58"/>
+    <w:bookmarkEnd w:id="59"/>
     <w:p>
       <w:pPr>
         <w:pStyle w:val="BodyText"/>
@@ -1332,7 +1343,7 @@
         <w:t xml:space="preserve">В открывшемся окне задаю имя репозитория «study_2024-2025_arhpc» и создаю его при помощи кнопки «Create repository from template» (рис. 9).</w:t>
       </w:r>
     </w:p>
-    <w:bookmarkStart w:id="62" w:name="fig:009"/>
+    <w:bookmarkStart w:id="63" w:name="fig:009"/>
     <w:p>
       <w:pPr>
         <w:pStyle w:val="CaptionedFigure"/>
@@ -1342,18 +1353,18 @@
           <wp:inline>
             <wp:extent cx="3733800" cy="3526877"/>
             <wp:effectExtent b="0" l="0" r="0" t="0"/>
-            <wp:docPr descr="Рис. 9: Создание репозитория на основе шаблона" title="" id="60" name="Picture"/>
+            <wp:docPr descr="Рис. 9: Создание репозитория на основе шаблона" title="" id="61" name="Picture"/>
             <a:graphic>
               <a:graphicData uri="http://schemas.openxmlformats.org/drawingml/2006/picture">
                 <pic:pic>
                   <pic:nvPicPr>
-                    <pic:cNvPr descr="image/img9.png" id="61" name="Picture"/>
+                    <pic:cNvPr descr="image/img9.png" id="62" name="Picture"/>
                     <pic:cNvPicPr>
                       <a:picLocks noChangeArrowheads="1" noChangeAspect="1"/>
                     </pic:cNvPicPr>
                   </pic:nvPicPr>
                   <pic:blipFill>
-                    <a:blip r:embed="rId59"/>
+                    <a:blip r:embed="rId60"/>
                     <a:stretch>
                       <a:fillRect/>
                     </a:stretch>
@@ -1388,7 +1399,7 @@
         <w:t xml:space="preserve">Рис. 9: Создание репозитория на основе шаблона</w:t>
       </w:r>
     </w:p>
-    <w:bookmarkEnd w:id="62"/>
+    <w:bookmarkEnd w:id="63"/>
     <w:p>
       <w:pPr>
         <w:pStyle w:val="BodyText"/>
@@ -1397,7 +1408,7 @@
         <w:t xml:space="preserve">Через терминал перехожу в созданный каталог курса при помощи команды cd. Клонирую данный репозиторий при помощи команды «git clone –recursive git@github.com:/llllisonok/study_2024-2025_arhpc.git» (рис. 10).</w:t>
       </w:r>
     </w:p>
-    <w:bookmarkStart w:id="66" w:name="fig:010"/>
+    <w:bookmarkStart w:id="67" w:name="fig:010"/>
     <w:p>
       <w:pPr>
         <w:pStyle w:val="CaptionedFigure"/>
@@ -1407,18 +1418,18 @@
           <wp:inline>
             <wp:extent cx="3733800" cy="2878549"/>
             <wp:effectExtent b="0" l="0" r="0" t="0"/>
-            <wp:docPr descr="Рис. 10: Клонирование репозитория" title="" id="64" name="Picture"/>
+            <wp:docPr descr="Рис. 10: Клонирование репозитория" title="" id="65" name="Picture"/>
             <a:graphic>
               <a:graphicData uri="http://schemas.openxmlformats.org/drawingml/2006/picture">
                 <pic:pic>
                   <pic:nvPicPr>
-                    <pic:cNvPr descr="image/img10.png" id="65" name="Picture"/>
+                    <pic:cNvPr descr="image/img10.png" id="66" name="Picture"/>
                     <pic:cNvPicPr>
                       <a:picLocks noChangeArrowheads="1" noChangeAspect="1"/>
                     </pic:cNvPicPr>
                   </pic:nvPicPr>
                   <pic:blipFill>
-                    <a:blip r:embed="rId63"/>
+                    <a:blip r:embed="rId64"/>
                     <a:stretch>
                       <a:fillRect/>
                     </a:stretch>
@@ -1453,9 +1464,9 @@
         <w:t xml:space="preserve">Рис. 10: Клонирование репозитория</w:t>
       </w:r>
     </w:p>
-    <w:bookmarkEnd w:id="66"/>
     <w:bookmarkEnd w:id="67"/>
-    <w:bookmarkStart w:id="84" w:name="настройка-каталога-курса"/>
+    <w:bookmarkEnd w:id="68"/>
+    <w:bookmarkStart w:id="85" w:name="настройка-каталога-курса"/>
     <w:p>
       <w:pPr>
         <w:pStyle w:val="Heading2"/>
@@ -1481,7 +1492,7 @@
         <w:t xml:space="preserve">Перехожу в каталог курса при помощи команды cd, а затем при помощи команды rm удаляю ненужные файлы (рис. 11).</w:t>
       </w:r>
     </w:p>
-    <w:bookmarkStart w:id="71" w:name="fig:011"/>
+    <w:bookmarkStart w:id="72" w:name="fig:011"/>
     <w:p>
       <w:pPr>
         <w:pStyle w:val="CaptionedFigure"/>
@@ -1491,18 +1502,18 @@
           <wp:inline>
             <wp:extent cx="3733800" cy="253407"/>
             <wp:effectExtent b="0" l="0" r="0" t="0"/>
-            <wp:docPr descr="Рис. 11: Удаление ненужных файлов" title="" id="69" name="Picture"/>
+            <wp:docPr descr="Рис. 11: Удаление ненужных файлов" title="" id="70" name="Picture"/>
             <a:graphic>
               <a:graphicData uri="http://schemas.openxmlformats.org/drawingml/2006/picture">
                 <pic:pic>
                   <pic:nvPicPr>
-                    <pic:cNvPr descr="image/img11.png" id="70" name="Picture"/>
+                    <pic:cNvPr descr="image/img11.png" id="71" name="Picture"/>
                     <pic:cNvPicPr>
                       <a:picLocks noChangeArrowheads="1" noChangeAspect="1"/>
                     </pic:cNvPicPr>
                   </pic:nvPicPr>
                   <pic:blipFill>
-                    <a:blip r:embed="rId68"/>
+                    <a:blip r:embed="rId69"/>
                     <a:stretch>
                       <a:fillRect/>
                     </a:stretch>
@@ -1537,7 +1548,7 @@
         <w:t xml:space="preserve">Рис. 11: Удаление ненужных файлов</w:t>
       </w:r>
     </w:p>
-    <w:bookmarkEnd w:id="71"/>
+    <w:bookmarkEnd w:id="72"/>
     <w:p>
       <w:pPr>
         <w:pStyle w:val="BodyText"/>
@@ -1546,7 +1557,7 @@
         <w:t xml:space="preserve">Далее создаю необходимые каталоги так, как это указано в задании (рис. 12).</w:t>
       </w:r>
     </w:p>
-    <w:bookmarkStart w:id="75" w:name="fig:012"/>
+    <w:bookmarkStart w:id="76" w:name="fig:012"/>
     <w:p>
       <w:pPr>
         <w:pStyle w:val="CaptionedFigure"/>
@@ -1556,18 +1567,18 @@
           <wp:inline>
             <wp:extent cx="3733800" cy="1037386"/>
             <wp:effectExtent b="0" l="0" r="0" t="0"/>
-            <wp:docPr descr="Рис. 12: Создание необходимых каталогов" title="" id="73" name="Picture"/>
+            <wp:docPr descr="Рис. 12: Создание необходимых каталогов" title="" id="74" name="Picture"/>
             <a:graphic>
               <a:graphicData uri="http://schemas.openxmlformats.org/drawingml/2006/picture">
                 <pic:pic>
                   <pic:nvPicPr>
-                    <pic:cNvPr descr="image/img12.png" id="74" name="Picture"/>
+                    <pic:cNvPr descr="image/img12.png" id="75" name="Picture"/>
                     <pic:cNvPicPr>
                       <a:picLocks noChangeArrowheads="1" noChangeAspect="1"/>
                     </pic:cNvPicPr>
                   </pic:nvPicPr>
                   <pic:blipFill>
-                    <a:blip r:embed="rId72"/>
+                    <a:blip r:embed="rId73"/>
                     <a:stretch>
                       <a:fillRect/>
                     </a:stretch>
@@ -1602,7 +1613,7 @@
         <w:t xml:space="preserve">Рис. 12: Создание необходимых каталогов</w:t>
       </w:r>
     </w:p>
-    <w:bookmarkEnd w:id="75"/>
+    <w:bookmarkEnd w:id="76"/>
     <w:p>
       <w:pPr>
         <w:pStyle w:val="BodyText"/>
@@ -1611,7 +1622,7 @@
         <w:t xml:space="preserve">Используя команды «git add .», «git commit -am», «git push» комментирую и сохраняю внесенные изменения (рис. 13).</w:t>
       </w:r>
     </w:p>
-    <w:bookmarkStart w:id="79" w:name="fig:013"/>
+    <w:bookmarkStart w:id="80" w:name="fig:013"/>
     <w:p>
       <w:pPr>
         <w:pStyle w:val="CaptionedFigure"/>
@@ -1621,18 +1632,18 @@
           <wp:inline>
             <wp:extent cx="3733800" cy="1508566"/>
             <wp:effectExtent b="0" l="0" r="0" t="0"/>
-            <wp:docPr descr="Рис. 13: Комментирование и сохранение изменений" title="" id="77" name="Picture"/>
+            <wp:docPr descr="Рис. 13: Комментирование и сохранение изменений" title="" id="78" name="Picture"/>
             <a:graphic>
               <a:graphicData uri="http://schemas.openxmlformats.org/drawingml/2006/picture">
                 <pic:pic>
                   <pic:nvPicPr>
-                    <pic:cNvPr descr="image/img13.png" id="78" name="Picture"/>
+                    <pic:cNvPr descr="image/img13.png" id="79" name="Picture"/>
                     <pic:cNvPicPr>
                       <a:picLocks noChangeArrowheads="1" noChangeAspect="1"/>
                     </pic:cNvPicPr>
                   </pic:nvPicPr>
                   <pic:blipFill>
-                    <a:blip r:embed="rId76"/>
+                    <a:blip r:embed="rId77"/>
                     <a:stretch>
                       <a:fillRect/>
                     </a:stretch>
@@ -1667,7 +1678,7 @@
         <w:t xml:space="preserve">Рис. 13: Комментирование и сохранение изменений</w:t>
       </w:r>
     </w:p>
-    <w:bookmarkEnd w:id="79"/>
+    <w:bookmarkEnd w:id="80"/>
     <w:p>
       <w:pPr>
         <w:pStyle w:val="BodyText"/>
@@ -1676,7 +1687,7 @@
         <w:t xml:space="preserve">Затем открываю сайт и проверяю, что все выполнилось корректно (рис. 14). Для этого сравниваю папки своего репозитория с шаблоном, отличие должно быть в двух файлах: «package.json» и «labs». Это действительно так. Значит каталог курса настроен корректно.</w:t>
       </w:r>
     </w:p>
-    <w:bookmarkStart w:id="83" w:name="fig:014"/>
+    <w:bookmarkStart w:id="84" w:name="fig:014"/>
     <w:p>
       <w:pPr>
         <w:pStyle w:val="CaptionedFigure"/>
@@ -1686,18 +1697,18 @@
           <wp:inline>
             <wp:extent cx="3733800" cy="1884915"/>
             <wp:effectExtent b="0" l="0" r="0" t="0"/>
-            <wp:docPr descr="Рис. 14: Сравнение репозиториев моего курса и шаблона" title="" id="81" name="Picture"/>
+            <wp:docPr descr="Рис. 14: Сравнение репозиториев моего курса и шаблона" title="" id="82" name="Picture"/>
             <a:graphic>
               <a:graphicData uri="http://schemas.openxmlformats.org/drawingml/2006/picture">
                 <pic:pic>
                   <pic:nvPicPr>
-                    <pic:cNvPr descr="image/img14.png" id="82" name="Picture"/>
+                    <pic:cNvPr descr="image/img14.png" id="83" name="Picture"/>
                     <pic:cNvPicPr>
                       <a:picLocks noChangeArrowheads="1" noChangeAspect="1"/>
                     </pic:cNvPicPr>
                   </pic:nvPicPr>
                   <pic:blipFill>
-                    <a:blip r:embed="rId80"/>
+                    <a:blip r:embed="rId81"/>
                     <a:stretch>
                       <a:fillRect/>
                     </a:stretch>
@@ -1732,9 +1743,9 @@
         <w:t xml:space="preserve">Рис. 14: Сравнение репозиториев моего курса и шаблона</w:t>
       </w:r>
     </w:p>
-    <w:bookmarkEnd w:id="83"/>
     <w:bookmarkEnd w:id="84"/>
-    <w:bookmarkStart w:id="93" w:name="задание-для-самостоятельной-работы"/>
+    <w:bookmarkEnd w:id="85"/>
+    <w:bookmarkStart w:id="94" w:name="задание-для-самостоятельной-работы"/>
     <w:p>
       <w:pPr>
         <w:pStyle w:val="Heading2"/>
@@ -1760,7 +1771,7 @@
         <w:t xml:space="preserve">Сначала загружу отчет о выполнении первой лабораторной (рис. 15). Для этого сохраню его в папку «Документы», а затем скопирую в папку «lab01». Затем комментирую и сохраняю изменения.</w:t>
       </w:r>
     </w:p>
-    <w:bookmarkStart w:id="88" w:name="fig:015"/>
+    <w:bookmarkStart w:id="89" w:name="fig:015"/>
     <w:p>
       <w:pPr>
         <w:pStyle w:val="CaptionedFigure"/>
@@ -1770,18 +1781,18 @@
           <wp:inline>
             <wp:extent cx="3733800" cy="1244600"/>
             <wp:effectExtent b="0" l="0" r="0" t="0"/>
-            <wp:docPr descr="Рис. 15: Загрузка отчета первой лабораторной" title="" id="86" name="Picture"/>
+            <wp:docPr descr="Рис. 15: Загрузка отчета первой лабораторной" title="" id="87" name="Picture"/>
             <a:graphic>
               <a:graphicData uri="http://schemas.openxmlformats.org/drawingml/2006/picture">
                 <pic:pic>
                   <pic:nvPicPr>
-                    <pic:cNvPr descr="image/img15.png" id="87" name="Picture"/>
+                    <pic:cNvPr descr="image/img15.png" id="88" name="Picture"/>
                     <pic:cNvPicPr>
                       <a:picLocks noChangeArrowheads="1" noChangeAspect="1"/>
                     </pic:cNvPicPr>
                   </pic:nvPicPr>
                   <pic:blipFill>
-                    <a:blip r:embed="rId85"/>
+                    <a:blip r:embed="rId86"/>
                     <a:stretch>
                       <a:fillRect/>
                     </a:stretch>
@@ -1816,7 +1827,7 @@
         <w:t xml:space="preserve">Рис. 15: Загрузка отчета первой лабораторной</w:t>
       </w:r>
     </w:p>
-    <w:bookmarkEnd w:id="88"/>
+    <w:bookmarkEnd w:id="89"/>
     <w:p>
       <w:pPr>
         <w:pStyle w:val="BodyText"/>
@@ -1825,7 +1836,7 @@
         <w:t xml:space="preserve">Далее, чтобы убедиться в приобретенных навыках, перехожу в папку для второй лабораторной и при помощи команды touch создаю файл для отчета данной (второй) лабораторной работы (рис. 16). Комментирую и сохраняю изменения. (Данный файл позже будет заменен, поскольку отчеты о лабораторных я пишу дома, действия выполняются лишь для того чтобы убедиться, что необходимые команды изучены).</w:t>
       </w:r>
     </w:p>
-    <w:bookmarkStart w:id="92" w:name="fig:016"/>
+    <w:bookmarkStart w:id="93" w:name="fig:016"/>
     <w:p>
       <w:pPr>
         <w:pStyle w:val="CaptionedFigure"/>
@@ -1835,18 +1846,18 @@
           <wp:inline>
             <wp:extent cx="3733800" cy="1098362"/>
             <wp:effectExtent b="0" l="0" r="0" t="0"/>
-            <wp:docPr descr="Рис. 16: Создание файла для второй лабораторной" title="" id="90" name="Picture"/>
+            <wp:docPr descr="Рис. 16: Создание файла для второй лабораторной" title="" id="91" name="Picture"/>
             <a:graphic>
               <a:graphicData uri="http://schemas.openxmlformats.org/drawingml/2006/picture">
                 <pic:pic>
                   <pic:nvPicPr>
-                    <pic:cNvPr descr="image/img16.png" id="91" name="Picture"/>
+                    <pic:cNvPr descr="image/img16.png" id="92" name="Picture"/>
                     <pic:cNvPicPr>
                       <a:picLocks noChangeArrowheads="1" noChangeAspect="1"/>
                     </pic:cNvPicPr>
                   </pic:nvPicPr>
                   <pic:blipFill>
-                    <a:blip r:embed="rId89"/>
+                    <a:blip r:embed="rId90"/>
                     <a:stretch>
                       <a:fillRect/>
                     </a:stretch>
@@ -1881,7 +1892,7 @@
         <w:t xml:space="preserve">Рис. 16: Создание файла для второй лабораторной</w:t>
       </w:r>
     </w:p>
-    <w:bookmarkEnd w:id="92"/>
+    <w:bookmarkEnd w:id="93"/>
     <w:p>
       <w:pPr>
         <w:pStyle w:val="BodyText"/>
@@ -1890,9 +1901,9 @@
         <w:t xml:space="preserve">Затем открываю сайт и проверяю наличие отчета о первой лабораторной работе, а также файла для отчета о второй лабораторной работе. Все выполнено корректно. Далее завершаю написание отчета и через сайт заменяю файл с отчетом второй лабораторной.</w:t>
       </w:r>
     </w:p>
-    <w:bookmarkEnd w:id="93"/>
     <w:bookmarkEnd w:id="94"/>
-    <w:bookmarkStart w:id="95" w:name="выводы"/>
+    <w:bookmarkEnd w:id="95"/>
+    <w:bookmarkStart w:id="96" w:name="выводы"/>
     <w:p>
       <w:pPr>
         <w:pStyle w:val="Heading1"/>
@@ -1918,7 +1929,7 @@
         <w:t xml:space="preserve">В результате выполнения данной лабораторной работы я изучила идеологию и применение средств контроля версий, а также приобрела практические навыки по работе с системой git.</w:t>
       </w:r>
     </w:p>
-    <w:bookmarkEnd w:id="95"/>
+    <w:bookmarkEnd w:id="96"/>
     <w:sectPr/>
   </w:body>
 </w:document>

</xml_diff>